<commit_message>
Added Link for references and Index MindMap
</commit_message>
<xml_diff>
--- a/Proposel History and Evolution of the Browser.docx
+++ b/Proposel History and Evolution of the Browser.docx
@@ -28,8 +28,6 @@
         </w:rPr>
         <w:t>, Felix Biedermann</w:t>
       </w:r>
-      <w:bookmarkStart w:id="0" w:name="_GoBack"/>
-      <w:bookmarkEnd w:id="0"/>
     </w:p>
     <w:p>
       <w:pPr>
@@ -348,14 +346,7 @@
         <w:rPr>
           <w:lang w:val="en-US"/>
         </w:rPr>
-        <w:t xml:space="preserve">and </w:t>
-      </w:r>
-      <w:proofErr w:type="gramStart"/>
-      <w:r>
-        <w:rPr>
-          <w:lang w:val="en-US"/>
-        </w:rPr>
-        <w:t xml:space="preserve">compete </w:t>
+        <w:t xml:space="preserve">and compete </w:t>
       </w:r>
       <w:r>
         <w:rPr>
@@ -367,14 +358,7 @@
         <w:rPr>
           <w:lang w:val="en-US"/>
         </w:rPr>
-        <w:t xml:space="preserve"> each other</w:t>
-      </w:r>
-      <w:proofErr w:type="gramEnd"/>
-      <w:r>
-        <w:rPr>
-          <w:lang w:val="en-US"/>
-        </w:rPr>
-        <w:t xml:space="preserve">. </w:t>
+        <w:t xml:space="preserve"> each other. </w:t>
       </w:r>
     </w:p>
     <w:p>
@@ -404,6 +388,7 @@
         <w:rPr>
           <w:rFonts w:ascii="inherit" w:hAnsi="inherit"/>
           <w:color w:val="212121"/>
+          <w:lang w:val="en-US"/>
         </w:rPr>
       </w:pPr>
       <w:r>
@@ -625,6 +610,39 @@
         </w:rPr>
         <w:t>, ISBN-13 978-0871137098</w:t>
       </w:r>
+    </w:p>
+    <w:p>
+      <w:pPr>
+        <w:rPr>
+          <w:lang w:val="en-US"/>
+        </w:rPr>
+      </w:pPr>
+      <w:r>
+        <w:rPr>
+          <w:lang w:val="en-US"/>
+        </w:rPr>
+        <w:lastRenderedPageBreak/>
+        <w:br w:type="page"/>
+      </w:r>
+    </w:p>
+    <w:p>
+      <w:pPr>
+        <w:spacing w:line="240" w:lineRule="auto"/>
+        <w:rPr>
+          <w:lang w:val="en-US"/>
+        </w:rPr>
+      </w:pPr>
+      <w:hyperlink r:id="rId4" w:history="1">
+        <w:r>
+          <w:rPr>
+            <w:rStyle w:val="Hyperlink"/>
+            <w:lang w:val="en-US"/>
+          </w:rPr>
+          <w:t>https://flatworldbusiness.wordpress.com/flat-education/previously/web-1-0-vs-web-2-0-vs-web-3-0-a-bird-eye-on-the-definition/</w:t>
+        </w:r>
+      </w:hyperlink>
+      <w:bookmarkStart w:id="0" w:name="_GoBack"/>
+      <w:bookmarkEnd w:id="0"/>
     </w:p>
     <w:sectPr>
       <w:pgSz w:w="11906" w:h="16838"/>
@@ -653,7 +671,7 @@
       </w:pPr>
     </w:pPrDefault>
   </w:docDefaults>
-  <w:latentStyles w:defLockedState="0" w:defUIPriority="99" w:defSemiHidden="0" w:defUnhideWhenUsed="0" w:defQFormat="0" w:count="375">
+  <w:latentStyles w:defLockedState="0" w:defUIPriority="99" w:defSemiHidden="0" w:defUnhideWhenUsed="0" w:defQFormat="0" w:count="376">
     <w:lsdException w:name="Normal" w:uiPriority="0" w:qFormat="1"/>
     <w:lsdException w:name="heading 1" w:uiPriority="9" w:qFormat="1"/>
     <w:lsdException w:name="heading 2" w:semiHidden="1" w:uiPriority="9" w:unhideWhenUsed="1" w:qFormat="1"/>
@@ -759,7 +777,6 @@
     <w:lsdException w:name="HTML Sample" w:semiHidden="1" w:unhideWhenUsed="1"/>
     <w:lsdException w:name="HTML Typewriter" w:semiHidden="1" w:unhideWhenUsed="1"/>
     <w:lsdException w:name="HTML Variable" w:semiHidden="1" w:unhideWhenUsed="1"/>
-    <w:lsdException w:name="Normal Table" w:semiHidden="1" w:unhideWhenUsed="1"/>
     <w:lsdException w:name="annotation subject" w:semiHidden="1" w:unhideWhenUsed="1"/>
     <w:lsdException w:name="No List" w:semiHidden="1" w:unhideWhenUsed="1"/>
     <w:lsdException w:name="Outline List 1" w:semiHidden="1" w:unhideWhenUsed="1"/>
@@ -806,10 +823,8 @@
     <w:lsdException w:name="Table Subtle 2" w:semiHidden="1" w:unhideWhenUsed="1"/>
     <w:lsdException w:name="Table Web 1" w:semiHidden="1" w:unhideWhenUsed="1"/>
     <w:lsdException w:name="Table Web 2" w:semiHidden="1" w:unhideWhenUsed="1"/>
-    <w:lsdException w:name="Table Web 3" w:semiHidden="1" w:unhideWhenUsed="1"/>
     <w:lsdException w:name="Balloon Text" w:semiHidden="1" w:unhideWhenUsed="1"/>
     <w:lsdException w:name="Table Grid" w:uiPriority="39"/>
-    <w:lsdException w:name="Table Theme" w:semiHidden="1" w:unhideWhenUsed="1"/>
     <w:lsdException w:name="Placeholder Text" w:semiHidden="1"/>
     <w:lsdException w:name="No Spacing" w:uiPriority="1" w:qFormat="1"/>
     <w:lsdException w:name="Light Shading" w:uiPriority="60"/>
@@ -1029,6 +1044,7 @@
     <w:lsdException w:name="Smart Hyperlink" w:semiHidden="1" w:unhideWhenUsed="1"/>
     <w:lsdException w:name="Hashtag" w:semiHidden="1" w:unhideWhenUsed="1"/>
     <w:lsdException w:name="Unresolved Mention" w:semiHidden="1" w:unhideWhenUsed="1"/>
+    <w:lsdException w:name="Smart Link" w:semiHidden="1" w:unhideWhenUsed="1"/>
   </w:latentStyles>
   <w:style w:type="paragraph" w:default="1" w:styleId="Standard">
     <w:name w:val="Normal"/>
@@ -1105,6 +1121,18 @@
       <w:rFonts w:ascii="Courier New" w:eastAsia="Times New Roman" w:hAnsi="Courier New" w:cs="Courier New"/>
       <w:sz w:val="20"/>
       <w:szCs w:val="20"/>
+    </w:rPr>
+  </w:style>
+  <w:style w:type="character" w:styleId="Hyperlink">
+    <w:name w:val="Hyperlink"/>
+    <w:basedOn w:val="Absatz-Standardschriftart"/>
+    <w:uiPriority w:val="99"/>
+    <w:semiHidden/>
+    <w:unhideWhenUsed/>
+    <w:rsid w:val="00DB2907"/>
+    <w:rPr>
+      <w:color w:val="0000FF"/>
+      <w:u w:val="single"/>
     </w:rPr>
   </w:style>
 </w:styles>

</xml_diff>